<commit_message>
Unpdate on RQ2, RQ3, RQ4, RQ5
-Change to Stacked bar plot on RQ3
-Added code to RQ4
-Added code to RQ5
-Removed RQ7, RQ8
</commit_message>
<xml_diff>
--- a/20297525_Soo_Min Hao_report.docx
+++ b/20297525_Soo_Min Hao_report.docx
@@ -102,23 +102,7 @@
           <w:sz w:val="24"/>
           <w:szCs w:val="24"/>
         </w:rPr>
-        <w:t xml:space="preserve">o </w:t>
-      </w:r>
-      <w:r>
-        <w:rPr>
-          <w:rFonts w:ascii="Times New Roman" w:hAnsi="Times New Roman" w:cs="Times New Roman"/>
-          <w:sz w:val="24"/>
-          <w:szCs w:val="24"/>
-        </w:rPr>
-        <w:t>analyse</w:t>
-      </w:r>
-      <w:r>
-        <w:rPr>
-          <w:rFonts w:ascii="Times New Roman" w:hAnsi="Times New Roman" w:cs="Times New Roman"/>
-          <w:sz w:val="24"/>
-          <w:szCs w:val="24"/>
-        </w:rPr>
-        <w:t xml:space="preserve"> and visualize the Steam Games Dataset to </w:t>
+        <w:t xml:space="preserve">o analyse and visualize the Steam Games Dataset to </w:t>
       </w:r>
       <w:r>
         <w:rPr>
@@ -323,15 +307,7 @@
           <w:sz w:val="24"/>
           <w:szCs w:val="24"/>
         </w:rPr>
-        <w:t>Market Analysts and Researchers: To study the digital game distribution landscape.</w:t>
-      </w:r>
-      <w:r>
-        <w:rPr>
-          <w:rFonts w:ascii="Times New Roman" w:hAnsi="Times New Roman" w:cs="Times New Roman"/>
-          <w:sz w:val="24"/>
-          <w:szCs w:val="24"/>
-        </w:rPr>
-        <w:t xml:space="preserve"> </w:t>
+        <w:t xml:space="preserve">Market Analysts and Researchers: To study the digital game distribution landscape. </w:t>
       </w:r>
     </w:p>
     <w:p>
@@ -550,7 +526,16 @@
           <w:sz w:val="24"/>
           <w:szCs w:val="24"/>
         </w:rPr>
-        <w:t xml:space="preserve"> of October 2023 and the latest update to the dataset was on the 20</w:t>
+        <w:t xml:space="preserve"> of October 2023 and the latest update to the dataset was on the </w:t>
+      </w:r>
+      <w:proofErr w:type="gramStart"/>
+      <w:r>
+        <w:rPr>
+          <w:rFonts w:ascii="Times New Roman" w:hAnsi="Times New Roman" w:cs="Times New Roman"/>
+          <w:sz w:val="24"/>
+          <w:szCs w:val="24"/>
+        </w:rPr>
+        <w:t>20</w:t>
       </w:r>
       <w:r>
         <w:rPr>
@@ -561,6 +546,7 @@
         </w:rPr>
         <w:t>th</w:t>
       </w:r>
+      <w:proofErr w:type="gramEnd"/>
       <w:r>
         <w:rPr>
           <w:rFonts w:ascii="Times New Roman" w:hAnsi="Times New Roman" w:cs="Times New Roman"/>
@@ -2262,7 +2248,23 @@
                 <w:sz w:val="24"/>
                 <w:szCs w:val="24"/>
               </w:rPr>
-              <w:t>Who are top 10 game developers or publishers most titles on Steam based on the number of user reviews</w:t>
+              <w:t>Who are top 10 game developers or publishers most titles on Steam based on the</w:t>
+            </w:r>
+            <w:r>
+              <w:rPr>
+                <w:rFonts w:ascii="Times New Roman" w:hAnsi="Times New Roman" w:cs="Times New Roman"/>
+                <w:sz w:val="24"/>
+                <w:szCs w:val="24"/>
+              </w:rPr>
+              <w:t xml:space="preserve"> total</w:t>
+            </w:r>
+            <w:r>
+              <w:rPr>
+                <w:rFonts w:ascii="Times New Roman" w:hAnsi="Times New Roman" w:cs="Times New Roman"/>
+                <w:sz w:val="24"/>
+                <w:szCs w:val="24"/>
+              </w:rPr>
+              <w:t xml:space="preserve"> number of user reviews</w:t>
             </w:r>
             <w:r>
               <w:rPr>
@@ -2318,244 +2320,17 @@
                 <w:sz w:val="24"/>
                 <w:szCs w:val="24"/>
               </w:rPr>
-              <w:t xml:space="preserve"> and how are their games generally received in terms of user reviews?</w:t>
-            </w:r>
-          </w:p>
-          <w:p>
-            <w:pPr>
-              <w:rPr>
-                <w:rFonts w:ascii="Times New Roman" w:hAnsi="Times New Roman" w:cs="Times New Roman"/>
-                <w:sz w:val="24"/>
-                <w:szCs w:val="24"/>
-              </w:rPr>
-            </w:pPr>
-          </w:p>
-        </w:tc>
-      </w:tr>
-      <w:tr>
-        <w:trPr>
-          <w:trHeight w:val="1214"/>
-        </w:trPr>
-        <w:tc>
-          <w:tcPr>
-            <w:tcW w:w="696" w:type="dxa"/>
-          </w:tcPr>
-          <w:p>
-            <w:pPr>
-              <w:rPr>
-                <w:rFonts w:ascii="Times New Roman" w:hAnsi="Times New Roman" w:cs="Times New Roman"/>
-                <w:b/>
-                <w:bCs/>
-                <w:sz w:val="24"/>
-                <w:szCs w:val="24"/>
-              </w:rPr>
-            </w:pPr>
-            <w:r>
-              <w:rPr>
-                <w:rFonts w:ascii="Times New Roman" w:hAnsi="Times New Roman" w:cs="Times New Roman"/>
-                <w:b/>
-                <w:bCs/>
-                <w:sz w:val="24"/>
-                <w:szCs w:val="24"/>
-              </w:rPr>
-              <w:t>R</w:t>
-            </w:r>
-            <w:r>
-              <w:rPr>
-                <w:rFonts w:ascii="Times New Roman" w:hAnsi="Times New Roman" w:cs="Times New Roman"/>
-                <w:b/>
-                <w:bCs/>
-                <w:sz w:val="24"/>
-                <w:szCs w:val="24"/>
-              </w:rPr>
-              <w:t>Q4</w:t>
-            </w:r>
-          </w:p>
-        </w:tc>
-        <w:tc>
-          <w:tcPr>
-            <w:tcW w:w="2492" w:type="dxa"/>
-          </w:tcPr>
-          <w:p>
-            <w:pPr>
-              <w:rPr>
-                <w:rFonts w:ascii="Times New Roman" w:hAnsi="Times New Roman" w:cs="Times New Roman"/>
-                <w:b/>
-                <w:bCs/>
-                <w:sz w:val="24"/>
-                <w:szCs w:val="24"/>
-              </w:rPr>
-            </w:pPr>
-            <w:r>
-              <w:rPr>
-                <w:rFonts w:ascii="Times New Roman" w:hAnsi="Times New Roman" w:cs="Times New Roman"/>
-                <w:b/>
-                <w:bCs/>
-                <w:sz w:val="24"/>
-                <w:szCs w:val="24"/>
-              </w:rPr>
-              <w:t>Game Features and Popularity</w:t>
-            </w:r>
-          </w:p>
-        </w:tc>
-        <w:tc>
-          <w:tcPr>
-            <w:tcW w:w="5851" w:type="dxa"/>
-          </w:tcPr>
-          <w:p>
-            <w:pPr>
-              <w:rPr>
-                <w:rFonts w:ascii="Times New Roman" w:hAnsi="Times New Roman" w:cs="Times New Roman"/>
-                <w:sz w:val="24"/>
-                <w:szCs w:val="24"/>
-              </w:rPr>
-            </w:pPr>
-            <w:r>
-              <w:rPr>
-                <w:rFonts w:ascii="Times New Roman" w:hAnsi="Times New Roman" w:cs="Times New Roman"/>
-                <w:sz w:val="24"/>
-                <w:szCs w:val="24"/>
-              </w:rPr>
-              <w:t>Do</w:t>
-            </w:r>
-            <w:r>
-              <w:rPr>
-                <w:rFonts w:ascii="Times New Roman" w:hAnsi="Times New Roman" w:cs="Times New Roman"/>
-                <w:sz w:val="24"/>
-                <w:szCs w:val="24"/>
-              </w:rPr>
-              <w:t xml:space="preserve"> game features and requirements relate to their popularity or rating? For instance, are games with specific features (e.g., multiplayer, VR support) more popular or better reviewed?</w:t>
-            </w:r>
-          </w:p>
-          <w:p>
-            <w:pPr>
-              <w:rPr>
-                <w:rFonts w:ascii="Times New Roman" w:hAnsi="Times New Roman" w:cs="Times New Roman" w:hint="eastAsia"/>
-                <w:sz w:val="24"/>
-                <w:szCs w:val="24"/>
-              </w:rPr>
-            </w:pPr>
-          </w:p>
-        </w:tc>
-      </w:tr>
-      <w:tr>
-        <w:trPr>
-          <w:trHeight w:val="1214"/>
-        </w:trPr>
-        <w:tc>
-          <w:tcPr>
-            <w:tcW w:w="696" w:type="dxa"/>
-          </w:tcPr>
-          <w:p>
-            <w:pPr>
-              <w:rPr>
-                <w:rFonts w:ascii="Times New Roman" w:hAnsi="Times New Roman" w:cs="Times New Roman"/>
-                <w:b/>
-                <w:bCs/>
-                <w:sz w:val="24"/>
-                <w:szCs w:val="24"/>
-              </w:rPr>
-            </w:pPr>
-            <w:r>
-              <w:rPr>
-                <w:rFonts w:ascii="Times New Roman" w:hAnsi="Times New Roman" w:cs="Times New Roman"/>
-                <w:b/>
-                <w:bCs/>
-                <w:sz w:val="24"/>
-                <w:szCs w:val="24"/>
-              </w:rPr>
-              <w:t>R</w:t>
-            </w:r>
-            <w:r>
-              <w:rPr>
-                <w:rFonts w:ascii="Times New Roman" w:hAnsi="Times New Roman" w:cs="Times New Roman"/>
-                <w:b/>
-                <w:bCs/>
-                <w:sz w:val="24"/>
-                <w:szCs w:val="24"/>
-              </w:rPr>
-              <w:t>Q5</w:t>
-            </w:r>
-          </w:p>
-        </w:tc>
-        <w:tc>
-          <w:tcPr>
-            <w:tcW w:w="2492" w:type="dxa"/>
-          </w:tcPr>
-          <w:p>
-            <w:pPr>
-              <w:rPr>
-                <w:rFonts w:ascii="Times New Roman" w:hAnsi="Times New Roman" w:cs="Times New Roman"/>
-                <w:b/>
-                <w:bCs/>
-                <w:sz w:val="24"/>
-                <w:szCs w:val="24"/>
-              </w:rPr>
-            </w:pPr>
-            <w:r>
-              <w:rPr>
-                <w:rFonts w:ascii="Times New Roman" w:hAnsi="Times New Roman" w:cs="Times New Roman"/>
-                <w:b/>
-                <w:bCs/>
-                <w:sz w:val="24"/>
-                <w:szCs w:val="24"/>
-              </w:rPr>
-              <w:t>Genres and their Popularity</w:t>
-            </w:r>
-          </w:p>
-        </w:tc>
-        <w:tc>
-          <w:tcPr>
-            <w:tcW w:w="5851" w:type="dxa"/>
-          </w:tcPr>
-          <w:p>
-            <w:pPr>
-              <w:rPr>
-                <w:rFonts w:ascii="Times New Roman" w:hAnsi="Times New Roman" w:cs="Times New Roman"/>
-                <w:sz w:val="24"/>
-                <w:szCs w:val="24"/>
-              </w:rPr>
-            </w:pPr>
-            <w:r>
-              <w:rPr>
-                <w:rFonts w:ascii="Times New Roman" w:hAnsi="Times New Roman" w:cs="Times New Roman"/>
-                <w:sz w:val="24"/>
-                <w:szCs w:val="24"/>
-              </w:rPr>
-              <w:t xml:space="preserve">Are there certain genres (derived from popular tags) that are more </w:t>
-            </w:r>
-            <w:r>
-              <w:rPr>
-                <w:rFonts w:ascii="Times New Roman" w:hAnsi="Times New Roman" w:cs="Times New Roman"/>
-                <w:sz w:val="24"/>
-                <w:szCs w:val="24"/>
-              </w:rPr>
-              <w:t>popular</w:t>
-            </w:r>
-            <w:r>
-              <w:rPr>
-                <w:rFonts w:ascii="Times New Roman" w:hAnsi="Times New Roman" w:cs="Times New Roman"/>
-                <w:sz w:val="24"/>
-                <w:szCs w:val="24"/>
-              </w:rPr>
-              <w:t xml:space="preserve"> or receive better reviews on Steam</w:t>
-            </w:r>
-            <w:r>
-              <w:rPr>
-                <w:rFonts w:ascii="Times New Roman" w:hAnsi="Times New Roman" w:cs="Times New Roman"/>
-                <w:sz w:val="24"/>
-                <w:szCs w:val="24"/>
-              </w:rPr>
-              <w:t xml:space="preserve"> platform</w:t>
-            </w:r>
-            <w:r>
-              <w:rPr>
-                <w:rFonts w:ascii="Times New Roman" w:hAnsi="Times New Roman" w:cs="Times New Roman"/>
-                <w:sz w:val="24"/>
-                <w:szCs w:val="24"/>
-              </w:rPr>
               <w:t>?</w:t>
             </w:r>
+          </w:p>
+          <w:p>
+            <w:pPr>
+              <w:rPr>
+                <w:rFonts w:ascii="Times New Roman" w:hAnsi="Times New Roman" w:cs="Times New Roman"/>
+                <w:sz w:val="24"/>
+                <w:szCs w:val="24"/>
+              </w:rPr>
+            </w:pPr>
           </w:p>
         </w:tc>
       </w:tr>
@@ -2566,6 +2341,7 @@
           <w:rFonts w:ascii="Times New Roman" w:hAnsi="Times New Roman" w:cs="Times New Roman"/>
           <w:sz w:val="24"/>
           <w:szCs w:val="24"/>
+          <w:lang w:val="en-MY"/>
         </w:rPr>
       </w:pPr>
       <w:r>
@@ -2826,23 +2602,7 @@
                 <w:sz w:val="24"/>
                 <w:szCs w:val="24"/>
               </w:rPr>
-              <w:t>-</w:t>
-            </w:r>
-            <w:r>
-              <w:rPr>
-                <w:rFonts w:ascii="Times New Roman" w:hAnsi="Times New Roman" w:cs="Times New Roman"/>
-                <w:sz w:val="24"/>
-                <w:szCs w:val="24"/>
-              </w:rPr>
-              <w:t xml:space="preserve">Used </w:t>
-            </w:r>
-            <w:r>
-              <w:rPr>
-                <w:rFonts w:ascii="Times New Roman" w:hAnsi="Times New Roman" w:cs="Times New Roman"/>
-                <w:sz w:val="24"/>
-                <w:szCs w:val="24"/>
-              </w:rPr>
-              <w:t>‘</w:t>
+              <w:t>-Used ‘</w:t>
             </w:r>
             <w:proofErr w:type="spellStart"/>
             <w:r>
@@ -2948,7 +2708,6 @@
           </w:tcPr>
           <w:p>
             <w:pPr>
-              <w:spacing w:after="0" w:line="240" w:lineRule="auto"/>
               <w:rPr>
                 <w:rFonts w:ascii="Times New Roman" w:hAnsi="Times New Roman" w:cs="Times New Roman"/>
                 <w:b/>
@@ -3201,7 +2960,6 @@
           </w:p>
           <w:p>
             <w:pPr>
-              <w:spacing w:after="0" w:line="240" w:lineRule="auto"/>
               <w:rPr>
                 <w:rFonts w:ascii="Times New Roman" w:hAnsi="Times New Roman" w:cs="Times New Roman"/>
                 <w:sz w:val="24"/>
@@ -3406,7 +3164,6 @@
           </w:tcPr>
           <w:p>
             <w:pPr>
-              <w:spacing w:after="0" w:line="240" w:lineRule="auto"/>
               <w:rPr>
                 <w:rFonts w:ascii="Times New Roman" w:hAnsi="Times New Roman" w:cs="Times New Roman"/>
                 <w:sz w:val="24"/>
@@ -3509,15 +3266,7 @@
                 <w:sz w:val="24"/>
                 <w:szCs w:val="24"/>
               </w:rPr>
-              <w:t>-</w:t>
-            </w:r>
-            <w:r>
-              <w:rPr>
-                <w:rFonts w:ascii="Times New Roman" w:hAnsi="Times New Roman" w:cs="Times New Roman"/>
-                <w:sz w:val="24"/>
-                <w:szCs w:val="24"/>
-              </w:rPr>
-              <w:t>Extracted '</w:t>
+              <w:t>-Extracted '</w:t>
             </w:r>
             <w:proofErr w:type="spellStart"/>
             <w:r>
@@ -3561,15 +3310,7 @@
                 <w:sz w:val="24"/>
                 <w:szCs w:val="24"/>
               </w:rPr>
-              <w:t>-</w:t>
-            </w:r>
-            <w:r>
-              <w:rPr>
-                <w:rFonts w:ascii="Times New Roman" w:hAnsi="Times New Roman" w:cs="Times New Roman"/>
-                <w:sz w:val="24"/>
-                <w:szCs w:val="24"/>
-              </w:rPr>
-              <w:t>Converted 'All Reviews Number' into numeric values for aggregation.</w:t>
+              <w:t>-Converted 'All Reviews Number' into numeric values for aggregation.</w:t>
             </w:r>
           </w:p>
           <w:p>
@@ -4301,6 +4042,7 @@
                 <w:sz w:val="24"/>
                 <w:szCs w:val="24"/>
               </w:rPr>
+              <w:lastRenderedPageBreak/>
               <w:t>Theme &amp; Aesthetics</w:t>
             </w:r>
           </w:p>
@@ -5649,7 +5391,6 @@
           <w:rFonts w:ascii="Times New Roman" w:hAnsi="Times New Roman" w:cs="Times New Roman"/>
           <w:sz w:val="24"/>
           <w:szCs w:val="24"/>
-          <w:lang w:val="en-MY"/>
         </w:rPr>
       </w:pPr>
       <w:r>
@@ -5677,6 +5418,48 @@
         </w:rPr>
         <w:br/>
       </w:r>
+      <w:r>
+        <w:rPr>
+          <w:rFonts w:ascii="Times New Roman" w:hAnsi="Times New Roman" w:cs="Times New Roman"/>
+          <w:sz w:val="24"/>
+          <w:szCs w:val="24"/>
+        </w:rPr>
+        <w:br/>
+      </w:r>
+      <w:r>
+        <w:rPr>
+          <w:rFonts w:ascii="Times New Roman" w:hAnsi="Times New Roman" w:cs="Times New Roman"/>
+          <w:sz w:val="24"/>
+          <w:szCs w:val="24"/>
+        </w:rPr>
+        <w:t xml:space="preserve">RQ4: User Engagement </w:t>
+      </w:r>
+      <w:r>
+        <w:rPr>
+          <w:rFonts w:ascii="Times New Roman" w:hAnsi="Times New Roman" w:cs="Times New Roman"/>
+          <w:sz w:val="24"/>
+          <w:szCs w:val="24"/>
+        </w:rPr>
+        <w:t xml:space="preserve">in </w:t>
+      </w:r>
+      <w:proofErr w:type="spellStart"/>
+      <w:r>
+        <w:rPr>
+          <w:rFonts w:ascii="Times New Roman" w:hAnsi="Times New Roman" w:cs="Times New Roman"/>
+          <w:sz w:val="24"/>
+          <w:szCs w:val="24"/>
+        </w:rPr>
+        <w:t>Singleplayer</w:t>
+      </w:r>
+      <w:proofErr w:type="spellEnd"/>
+      <w:r>
+        <w:rPr>
+          <w:rFonts w:ascii="Times New Roman" w:hAnsi="Times New Roman" w:cs="Times New Roman"/>
+          <w:sz w:val="24"/>
+          <w:szCs w:val="24"/>
+        </w:rPr>
+        <w:t xml:space="preserve"> vs Multiplayer Games</w:t>
+      </w:r>
     </w:p>
     <w:p>
       <w:pPr>
@@ -5692,58 +5475,98 @@
           <w:sz w:val="24"/>
           <w:szCs w:val="24"/>
         </w:rPr>
-        <w:t xml:space="preserve">- **RQ6**: </w:t>
-      </w:r>
-      <w:r>
-        <w:rPr>
-          <w:rFonts w:ascii="Times New Roman" w:hAnsi="Times New Roman" w:cs="Times New Roman"/>
-          <w:sz w:val="24"/>
-          <w:szCs w:val="24"/>
-        </w:rPr>
-        <w:t xml:space="preserve">Supported Languages and Global Reach: </w:t>
-      </w:r>
-      <w:r>
-        <w:rPr>
-          <w:rFonts w:ascii="Times New Roman" w:hAnsi="Times New Roman" w:cs="Times New Roman"/>
-          <w:sz w:val="24"/>
-          <w:szCs w:val="24"/>
-        </w:rPr>
-        <w:t>How do games' supported languages affect their popularity or global reach? Do games supporting more languages have broader appeal or better reviews?</w:t>
+        <w:t xml:space="preserve">Question: How do specific game features, such as </w:t>
+      </w:r>
+      <w:r>
+        <w:rPr>
+          <w:rFonts w:ascii="Times New Roman" w:hAnsi="Times New Roman" w:cs="Times New Roman"/>
+          <w:sz w:val="24"/>
+          <w:szCs w:val="24"/>
+        </w:rPr>
+        <w:t>having single-player and multi-player</w:t>
+      </w:r>
+      <w:r>
+        <w:rPr>
+          <w:rFonts w:ascii="Times New Roman" w:hAnsi="Times New Roman" w:cs="Times New Roman"/>
+          <w:sz w:val="24"/>
+          <w:szCs w:val="24"/>
+        </w:rPr>
+        <w:t>, influence</w:t>
+      </w:r>
+      <w:r>
+        <w:rPr>
+          <w:rFonts w:ascii="Times New Roman" w:hAnsi="Times New Roman" w:cs="Times New Roman"/>
+          <w:sz w:val="24"/>
+          <w:szCs w:val="24"/>
+        </w:rPr>
+        <w:t>s</w:t>
+      </w:r>
+      <w:r>
+        <w:rPr>
+          <w:rFonts w:ascii="Times New Roman" w:hAnsi="Times New Roman" w:cs="Times New Roman"/>
+          <w:sz w:val="24"/>
+          <w:szCs w:val="24"/>
+        </w:rPr>
+        <w:t xml:space="preserve"> user engagement and review counts?</w:t>
       </w:r>
     </w:p>
     <w:p>
       <w:pPr>
         <w:rPr>
           <w:rFonts w:ascii="Times New Roman" w:hAnsi="Times New Roman" w:cs="Times New Roman"/>
-          <w:b/>
-          <w:bCs/>
-          <w:sz w:val="40"/>
-          <w:szCs w:val="40"/>
-        </w:rPr>
-      </w:pPr>
-      <w:r>
-        <w:rPr>
-          <w:rFonts w:ascii="Times New Roman" w:hAnsi="Times New Roman" w:cs="Times New Roman"/>
-          <w:sz w:val="24"/>
-          <w:szCs w:val="24"/>
-        </w:rPr>
-        <w:t xml:space="preserve">- **RQ7**: </w:t>
-      </w:r>
-      <w:r>
-        <w:rPr>
-          <w:rFonts w:ascii="Times New Roman" w:hAnsi="Times New Roman" w:cs="Times New Roman"/>
-          <w:sz w:val="24"/>
-          <w:szCs w:val="24"/>
-        </w:rPr>
-        <w:t xml:space="preserve"> Indie vs. Major Developers:</w:t>
-      </w:r>
-      <w:r>
-        <w:rPr>
-          <w:rFonts w:ascii="Times New Roman" w:hAnsi="Times New Roman" w:cs="Times New Roman"/>
-          <w:sz w:val="24"/>
-          <w:szCs w:val="24"/>
-        </w:rPr>
-        <w:t xml:space="preserve"> </w:t>
+          <w:sz w:val="24"/>
+          <w:szCs w:val="24"/>
+        </w:rPr>
+      </w:pPr>
+    </w:p>
+    <w:p>
+      <w:pPr>
+        <w:rPr>
+          <w:rFonts w:ascii="Times New Roman" w:hAnsi="Times New Roman" w:cs="Times New Roman"/>
+          <w:sz w:val="24"/>
+          <w:szCs w:val="24"/>
+        </w:rPr>
+      </w:pPr>
+      <w:r>
+        <w:rPr>
+          <w:rFonts w:ascii="Times New Roman" w:hAnsi="Times New Roman" w:cs="Times New Roman"/>
+          <w:sz w:val="24"/>
+          <w:szCs w:val="24"/>
+        </w:rPr>
+        <w:t>RQ5</w:t>
+      </w:r>
+      <w:r>
+        <w:rPr>
+          <w:rFonts w:ascii="Times New Roman" w:hAnsi="Times New Roman" w:cs="Times New Roman"/>
+          <w:sz w:val="24"/>
+          <w:szCs w:val="24"/>
+        </w:rPr>
+        <w:t xml:space="preserve">: </w:t>
+      </w:r>
+      <w:r>
+        <w:rPr>
+          <w:rFonts w:ascii="Times New Roman" w:hAnsi="Times New Roman" w:cs="Times New Roman"/>
+          <w:sz w:val="24"/>
+          <w:szCs w:val="24"/>
+        </w:rPr>
+        <w:t>Indie vs. Major Developers:</w:t>
+      </w:r>
+    </w:p>
+    <w:p>
+      <w:pPr>
+        <w:rPr>
+          <w:rFonts w:ascii="Times New Roman" w:hAnsi="Times New Roman" w:cs="Times New Roman"/>
+          <w:sz w:val="24"/>
+          <w:szCs w:val="24"/>
+        </w:rPr>
+      </w:pPr>
+      <w:r>
+        <w:rPr>
+          <w:rFonts w:ascii="Times New Roman" w:hAnsi="Times New Roman" w:cs="Times New Roman"/>
+          <w:sz w:val="24"/>
+          <w:szCs w:val="24"/>
+        </w:rPr>
+        <w:t xml:space="preserve">Question: </w:t>
       </w:r>
       <w:r>
         <w:rPr>
@@ -5794,13 +5617,54 @@
         </w:rPr>
         <w:t>: System Requirements and Audience Reach: How do games' minimum system requirements relate to their popularity and user reviews? Is there a correlation suggesting that games with lower system requirements garner a wider audience or better reviews?</w:t>
       </w:r>
-      <w:r>
-        <w:rPr>
-          <w:rFonts w:ascii="Times New Roman" w:hAnsi="Times New Roman" w:cs="Times New Roman"/>
-          <w:b/>
-          <w:bCs/>
-          <w:sz w:val="40"/>
-          <w:szCs w:val="40"/>
+    </w:p>
+    <w:p>
+      <w:pPr>
+        <w:rPr>
+          <w:rFonts w:ascii="Times New Roman" w:hAnsi="Times New Roman" w:cs="Times New Roman"/>
+          <w:sz w:val="24"/>
+          <w:szCs w:val="24"/>
+        </w:rPr>
+      </w:pPr>
+    </w:p>
+    <w:p>
+      <w:pPr>
+        <w:rPr>
+          <w:rFonts w:ascii="Times New Roman" w:hAnsi="Times New Roman" w:cs="Times New Roman"/>
+          <w:sz w:val="24"/>
+          <w:szCs w:val="24"/>
+        </w:rPr>
+      </w:pPr>
+      <w:r>
+        <w:rPr>
+          <w:rFonts w:ascii="Times New Roman" w:hAnsi="Times New Roman" w:cs="Times New Roman"/>
+          <w:sz w:val="24"/>
+          <w:szCs w:val="24"/>
+        </w:rPr>
+        <w:br/>
+      </w:r>
+      <w:r>
+        <w:rPr>
+          <w:rFonts w:ascii="Times New Roman" w:hAnsi="Times New Roman" w:cs="Times New Roman"/>
+          <w:sz w:val="24"/>
+          <w:szCs w:val="24"/>
+        </w:rPr>
+        <w:br/>
+      </w:r>
+    </w:p>
+    <w:p>
+      <w:pPr>
+        <w:rPr>
+          <w:rFonts w:ascii="Times New Roman" w:hAnsi="Times New Roman" w:cs="Times New Roman"/>
+          <w:sz w:val="24"/>
+          <w:szCs w:val="24"/>
+        </w:rPr>
+      </w:pPr>
+      <w:r>
+        <w:rPr>
+          <w:rFonts w:ascii="Times New Roman" w:hAnsi="Times New Roman" w:cs="Times New Roman"/>
+          <w:sz w:val="24"/>
+          <w:szCs w:val="24"/>
         </w:rPr>
         <w:br w:type="page"/>
       </w:r>
@@ -5906,15 +5770,7 @@
           <w:sz w:val="24"/>
           <w:szCs w:val="24"/>
         </w:rPr>
-        <w:t>is</w:t>
-      </w:r>
-      <w:r>
-        <w:rPr>
-          <w:rFonts w:ascii="Times New Roman" w:hAnsi="Times New Roman" w:cs="Times New Roman"/>
-          <w:sz w:val="24"/>
-          <w:szCs w:val="24"/>
-        </w:rPr>
-        <w:t xml:space="preserve"> not fully reflected on the exact numbers of games released on steam </w:t>
+        <w:t xml:space="preserve">is not fully reflected on the exact numbers of games released on steam </w:t>
       </w:r>
       <w:r>
         <w:rPr>
@@ -5930,15 +5786,7 @@
           <w:sz w:val="24"/>
           <w:szCs w:val="24"/>
         </w:rPr>
-        <w:t>games</w:t>
-      </w:r>
-      <w:r>
-        <w:rPr>
-          <w:rFonts w:ascii="Times New Roman" w:hAnsi="Times New Roman" w:cs="Times New Roman"/>
-          <w:sz w:val="24"/>
-          <w:szCs w:val="24"/>
-        </w:rPr>
-        <w:t xml:space="preserve"> who are released </w:t>
+        <w:t xml:space="preserve">games who are released </w:t>
       </w:r>
       <w:r>
         <w:rPr>
@@ -5986,15 +5834,7 @@
           <w:sz w:val="24"/>
           <w:szCs w:val="24"/>
         </w:rPr>
-        <w:t>it’s</w:t>
-      </w:r>
-      <w:r>
-        <w:rPr>
-          <w:rFonts w:ascii="Times New Roman" w:hAnsi="Times New Roman" w:cs="Times New Roman"/>
-          <w:sz w:val="24"/>
-          <w:szCs w:val="24"/>
-        </w:rPr>
-        <w:t xml:space="preserve"> worth noting that Steam frequently has sale events, and the game prices obtained might be influenced by any ongoing or recent sales. The specific sale events around this date are not detailed in the dataset, therefore this context should be considered when interpreting any insights related to pricing. </w:t>
+        <w:t xml:space="preserve">it’s worth noting that Steam frequently has sale events, and the game prices obtained might be influenced by any ongoing or recent sales. The specific sale events around this date are not detailed in the dataset, therefore this context should be considered when interpreting any insights related to pricing. </w:t>
       </w:r>
     </w:p>
     <w:sectPr>

</xml_diff>